<commit_message>
ADD: api for categories & products
</commit_message>
<xml_diff>
--- a/Laravel_Daniel_Hwang.docx
+++ b/Laravel_Daniel_Hwang.docx
@@ -4,6 +4,15 @@
   <w:body>
     <w:p>
       <w:r>
+        <w:t xml:space="preserve">Repo: </w:t>
+      </w:r>
+      <w:r>
+        <w:t>https://github.com/humble92/laravel-dlcg</w:t>
+      </w:r>
+    </w:p>
+    <w:p/>
+    <w:p>
+      <w:r>
         <w:t>`categories`</w:t>
       </w:r>
       <w:r>
@@ -19,8 +28,60 @@
         </w:numPr>
       </w:pPr>
       <w:r>
-        <w:t>`active` bigint</w:t>
-      </w:r>
+        <w:t>`id`: it can be unsigned big integer</w:t>
+      </w:r>
+    </w:p>
+    <w:p>
+      <w:pPr>
+        <w:pStyle w:val="ListParagraph"/>
+        <w:numPr>
+          <w:ilvl w:val="0"/>
+          <w:numId w:val="1"/>
+        </w:numPr>
+      </w:pPr>
+      <w:r>
+        <w:t>`</w:t>
+      </w:r>
+      <w:proofErr w:type="spellStart"/>
+      <w:r>
+        <w:t>parent_id</w:t>
+      </w:r>
+      <w:proofErr w:type="spellEnd"/>
+      <w:r>
+        <w:t>`</w:t>
+      </w:r>
+      <w:r>
+        <w:t xml:space="preserve"> needs to be set as a foreign key</w:t>
+      </w:r>
+      <w:r>
+        <w:t xml:space="preserve"> referencing itself</w:t>
+      </w:r>
+      <w:r>
+        <w:t>.</w:t>
+      </w:r>
+      <w:r>
+        <w:t xml:space="preserve"> </w:t>
+      </w:r>
+      <w:r>
+        <w:t>It should be unsigned big integer following its PK.</w:t>
+      </w:r>
+    </w:p>
+    <w:p>
+      <w:pPr>
+        <w:pStyle w:val="ListParagraph"/>
+        <w:numPr>
+          <w:ilvl w:val="0"/>
+          <w:numId w:val="1"/>
+        </w:numPr>
+      </w:pPr>
+      <w:r>
+        <w:t xml:space="preserve">`active` </w:t>
+      </w:r>
+      <w:proofErr w:type="spellStart"/>
+      <w:r>
+        <w:t>bigint</w:t>
+      </w:r>
+      <w:proofErr w:type="spellEnd"/>
       <w:r>
         <w:t xml:space="preserve">  </w:t>
       </w:r>
@@ -34,8 +95,13 @@
         <w:t>`active`</w:t>
       </w:r>
       <w:r>
-        <w:t xml:space="preserve"> boolean</w:t>
-      </w:r>
+        <w:t xml:space="preserve"> </w:t>
+      </w:r>
+      <w:proofErr w:type="spellStart"/>
+      <w:r>
+        <w:t>boolean</w:t>
+      </w:r>
+      <w:proofErr w:type="spellEnd"/>
       <w:r>
         <w:t xml:space="preserve">: </w:t>
       </w:r>
@@ -82,7 +148,15 @@
     <w:p/>
     <w:p>
       <w:r>
-        <w:t>`category_product`</w:t>
+        <w:t>`</w:t>
+      </w:r>
+      <w:proofErr w:type="spellStart"/>
+      <w:r>
+        <w:t>category_product</w:t>
+      </w:r>
+      <w:proofErr w:type="spellEnd"/>
+      <w:r>
+        <w:t>`</w:t>
       </w:r>
       <w:r>
         <w:t xml:space="preserve"> table</w:t>
@@ -100,73 +174,137 @@
         </w:numPr>
       </w:pPr>
       <w:r>
-        <w:t xml:space="preserve">Table name should be plural: </w:t>
-      </w:r>
-      <w:r>
-        <w:t>`category_product</w:t>
-      </w:r>
-      <w:r>
-        <w:t>_relations</w:t>
-      </w:r>
-      <w:r>
-        <w:t>`</w:t>
-      </w:r>
-      <w:r>
-        <w:t xml:space="preserve"> or some others</w:t>
-      </w:r>
-    </w:p>
-    <w:p>
-      <w:pPr>
-        <w:pStyle w:val="ListParagraph"/>
-        <w:numPr>
-          <w:ilvl w:val="0"/>
-          <w:numId w:val="1"/>
-        </w:numPr>
-      </w:pPr>
-      <w:r>
-        <w:t>`category_id`</w:t>
+        <w:t>`id`: it can be unsigned big integer</w:t>
+      </w:r>
+    </w:p>
+    <w:p>
+      <w:pPr>
+        <w:pStyle w:val="ListParagraph"/>
+        <w:numPr>
+          <w:ilvl w:val="0"/>
+          <w:numId w:val="1"/>
+        </w:numPr>
+      </w:pPr>
+      <w:r>
+        <w:t>Table name should be plural:</w:t>
       </w:r>
       <w:r>
         <w:t xml:space="preserve"> </w:t>
       </w:r>
       <w:r>
+        <w:t>`</w:t>
+      </w:r>
+      <w:proofErr w:type="spellStart"/>
+      <w:r>
+        <w:t>category_product</w:t>
+      </w:r>
+      <w:r>
+        <w:t>s</w:t>
+      </w:r>
+      <w:proofErr w:type="spellEnd"/>
+      <w:r>
+        <w:t>`</w:t>
+      </w:r>
+      <w:r>
+        <w:t>.</w:t>
+      </w:r>
+    </w:p>
+    <w:p>
+      <w:pPr>
+        <w:pStyle w:val="ListParagraph"/>
+        <w:numPr>
+          <w:ilvl w:val="0"/>
+          <w:numId w:val="1"/>
+        </w:numPr>
+      </w:pPr>
+      <w:r>
+        <w:t>`</w:t>
+      </w:r>
+      <w:proofErr w:type="spellStart"/>
+      <w:r>
+        <w:t>category_id</w:t>
+      </w:r>
+      <w:proofErr w:type="spellEnd"/>
+      <w:r>
+        <w:t>`</w:t>
+      </w:r>
+      <w:r>
+        <w:t xml:space="preserve"> </w:t>
+      </w:r>
+      <w:r>
         <w:t>needs to</w:t>
       </w:r>
       <w:r>
         <w:t xml:space="preserve"> be set as a foreign key.</w:t>
       </w:r>
-    </w:p>
-    <w:p>
-      <w:pPr>
-        <w:pStyle w:val="ListParagraph"/>
-        <w:numPr>
-          <w:ilvl w:val="0"/>
-          <w:numId w:val="1"/>
-        </w:numPr>
-      </w:pPr>
-      <w:r>
-        <w:t>`product_id`</w:t>
+      <w:r>
+        <w:t xml:space="preserve"> It should be </w:t>
+      </w:r>
+      <w:r>
+        <w:t>unsigned big integer</w:t>
+      </w:r>
+      <w:r>
+        <w:t xml:space="preserve"> following its PK.</w:t>
+      </w:r>
+    </w:p>
+    <w:p>
+      <w:pPr>
+        <w:pStyle w:val="ListParagraph"/>
+        <w:numPr>
+          <w:ilvl w:val="0"/>
+          <w:numId w:val="1"/>
+        </w:numPr>
+      </w:pPr>
+      <w:r>
+        <w:t>`</w:t>
+      </w:r>
+      <w:proofErr w:type="spellStart"/>
+      <w:r>
+        <w:t>product_id</w:t>
+      </w:r>
+      <w:proofErr w:type="spellEnd"/>
+      <w:r>
+        <w:t>`</w:t>
       </w:r>
       <w:r>
         <w:t xml:space="preserve"> needs to be set as a foreign key.</w:t>
       </w:r>
-    </w:p>
-    <w:p>
-      <w:pPr>
-        <w:pStyle w:val="ListParagraph"/>
-        <w:numPr>
-          <w:ilvl w:val="0"/>
-          <w:numId w:val="1"/>
-        </w:numPr>
-      </w:pPr>
-      <w:r>
-        <w:t>`category_id`</w:t>
+      <w:r>
+        <w:t xml:space="preserve"> It should be unsigned big integer following its PK.</w:t>
+      </w:r>
+    </w:p>
+    <w:p>
+      <w:pPr>
+        <w:pStyle w:val="ListParagraph"/>
+        <w:numPr>
+          <w:ilvl w:val="0"/>
+          <w:numId w:val="1"/>
+        </w:numPr>
+      </w:pPr>
+      <w:r>
+        <w:t>`</w:t>
+      </w:r>
+      <w:proofErr w:type="spellStart"/>
+      <w:r>
+        <w:t>category_id</w:t>
+      </w:r>
+      <w:proofErr w:type="spellEnd"/>
+      <w:r>
+        <w:t>`</w:t>
       </w:r>
       <w:r>
         <w:t xml:space="preserve"> and </w:t>
       </w:r>
       <w:r>
-        <w:t>`product_id`</w:t>
+        <w:t>`</w:t>
+      </w:r>
+      <w:proofErr w:type="spellStart"/>
+      <w:r>
+        <w:t>product_id</w:t>
+      </w:r>
+      <w:proofErr w:type="spellEnd"/>
+      <w:r>
+        <w:t>`</w:t>
       </w:r>
       <w:r>
         <w:t xml:space="preserve"> need to set as not null.</w:t>
@@ -184,13 +322,29 @@
         <w:t>(</w:t>
       </w:r>
       <w:r>
-        <w:t>`category_id`</w:t>
+        <w:t>`</w:t>
+      </w:r>
+      <w:proofErr w:type="spellStart"/>
+      <w:r>
+        <w:t>category_id</w:t>
+      </w:r>
+      <w:proofErr w:type="spellEnd"/>
+      <w:r>
+        <w:t>`</w:t>
       </w:r>
       <w:r>
         <w:t xml:space="preserve">, </w:t>
       </w:r>
       <w:r>
-        <w:t>`product_id`</w:t>
+        <w:t>`</w:t>
+      </w:r>
+      <w:proofErr w:type="spellStart"/>
+      <w:r>
+        <w:t>product_id</w:t>
+      </w:r>
+      <w:proofErr w:type="spellEnd"/>
+      <w:r>
+        <w:t>`</w:t>
       </w:r>
       <w:r>
         <w:t xml:space="preserve">) </w:t>
@@ -199,11 +353,16 @@
         <w:t>might</w:t>
       </w:r>
       <w:r>
-        <w:t xml:space="preserve"> be a key</w:t>
+        <w:t xml:space="preserve"> be a </w:t>
+      </w:r>
+      <w:proofErr w:type="gramStart"/>
+      <w:r>
+        <w:t>key</w:t>
       </w:r>
       <w:r>
         <w:t xml:space="preserve"> candidates</w:t>
       </w:r>
+      <w:proofErr w:type="gramEnd"/>
       <w:r>
         <w:t xml:space="preserve"> if needed in the future.</w:t>
       </w:r>
@@ -217,7 +376,20 @@
         </w:numPr>
       </w:pPr>
       <w:r>
-        <w:t>`active` tinyint(1)</w:t>
+        <w:t xml:space="preserve">`active` </w:t>
+      </w:r>
+      <w:proofErr w:type="spellStart"/>
+      <w:proofErr w:type="gramStart"/>
+      <w:r>
+        <w:t>tinyint</w:t>
+      </w:r>
+      <w:proofErr w:type="spellEnd"/>
+      <w:r>
+        <w:t>(</w:t>
+      </w:r>
+      <w:proofErr w:type="gramEnd"/>
+      <w:r>
+        <w:t>1)</w:t>
       </w:r>
       <w:r>
         <w:t xml:space="preserve">  </w:t>
@@ -232,10 +404,26 @@
         <w:t>`active`</w:t>
       </w:r>
       <w:r>
-        <w:t xml:space="preserve"> boolean: </w:t>
-      </w:r>
-      <w:r>
-        <w:t xml:space="preserve">it is because tinyint(1) still represents </w:t>
+        <w:t xml:space="preserve"> </w:t>
+      </w:r>
+      <w:proofErr w:type="spellStart"/>
+      <w:r>
+        <w:t>boolean</w:t>
+      </w:r>
+      <w:proofErr w:type="spellEnd"/>
+      <w:r>
+        <w:t xml:space="preserve">: </w:t>
+      </w:r>
+      <w:r>
+        <w:t xml:space="preserve">it is because </w:t>
+      </w:r>
+      <w:proofErr w:type="spellStart"/>
+      <w:r>
+        <w:t>tinyint</w:t>
+      </w:r>
+      <w:proofErr w:type="spellEnd"/>
+      <w:r>
+        <w:t xml:space="preserve">(1) still represents </w:t>
       </w:r>
       <w:r>
         <w:t>-128 ~ 127</w:t>
@@ -246,6 +434,24 @@
     </w:p>
     <w:p>
       <w:pPr>
+        <w:pStyle w:val="ListParagraph"/>
+        <w:numPr>
+          <w:ilvl w:val="0"/>
+          <w:numId w:val="1"/>
+        </w:numPr>
+      </w:pPr>
+      <w:r>
+        <w:t xml:space="preserve">However, </w:t>
+      </w:r>
+      <w:r>
+        <w:t>`active`</w:t>
+      </w:r>
+      <w:r>
+        <w:t xml:space="preserve"> can be dropped because `active` keys in `categories` &amp; `products` table can do everything we want.</w:t>
+      </w:r>
+    </w:p>
+    <w:p>
+      <w:pPr>
         <w:ind w:left="45"/>
       </w:pPr>
     </w:p>
@@ -269,6 +475,18 @@
         </w:numPr>
       </w:pPr>
       <w:r>
+        <w:t>`id`: it can be unsigned big integer</w:t>
+      </w:r>
+    </w:p>
+    <w:p>
+      <w:pPr>
+        <w:pStyle w:val="ListParagraph"/>
+        <w:numPr>
+          <w:ilvl w:val="0"/>
+          <w:numId w:val="1"/>
+        </w:numPr>
+      </w:pPr>
+      <w:r>
         <w:t>`name`</w:t>
       </w:r>
       <w:r>
@@ -314,8 +532,13 @@
         <w:t>`active`</w:t>
       </w:r>
       <w:r>
-        <w:t xml:space="preserve"> boolean</w:t>
-      </w:r>
+        <w:t xml:space="preserve"> </w:t>
+      </w:r>
+      <w:proofErr w:type="spellStart"/>
+      <w:r>
+        <w:t>boolean</w:t>
+      </w:r>
+      <w:proofErr w:type="spellEnd"/>
     </w:p>
     <w:sectPr>
       <w:pgSz w:w="12240" w:h="15840"/>

</xml_diff>